<commit_message>
actualizo enlaces. Proyecto cerrado
</commit_message>
<xml_diff>
--- a/fotos/Documento resumen del proyecto para crear la aplicación.docx
+++ b/fotos/Documento resumen del proyecto para crear la aplicación.docx
@@ -1,6 +1,6 @@
 
 <file path=word/document.xml><?xml version="1.0" encoding="utf-8"?>
-<w:document xmlns:wpc="http://schemas.microsoft.com/office/word/2010/wordprocessingCanvas" xmlns:cx="http://schemas.microsoft.com/office/drawing/2014/chartex" xmlns:cx1="http://schemas.microsoft.com/office/drawing/2015/9/8/chartex" xmlns:cx2="http://schemas.microsoft.com/office/drawing/2015/10/21/chartex" xmlns:cx3="http://schemas.microsoft.com/office/drawing/2016/5/9/chartex" xmlns:cx4="http://schemas.microsoft.com/office/drawing/2016/5/10/chartex" xmlns:cx5="http://schemas.microsoft.com/office/drawing/2016/5/11/chartex" xmlns:cx6="http://schemas.microsoft.com/office/drawing/2016/5/12/chartex" xmlns:cx7="http://schemas.microsoft.com/office/drawing/2016/5/13/chartex" xmlns:cx8="http://schemas.microsoft.com/office/drawing/2016/5/14/chartex" xmlns:mc="http://schemas.openxmlformats.org/markup-compatibility/2006" xmlns:aink="http://schemas.microsoft.com/office/drawing/2016/ink" xmlns:am3d="http://schemas.microsoft.com/office/drawing/2017/model3d" xmlns:o="urn:schemas-microsoft-com:office:office" xmlns:oel="http://schemas.microsoft.com/office/2019/extlst" xmlns:r="http://schemas.openxmlformats.org/officeDocument/2006/relationships" xmlns:m="http://schemas.openxmlformats.org/officeDocument/2006/math" xmlns:v="urn:schemas-microsoft-com:vml" xmlns:wp14="http://schemas.microsoft.com/office/word/2010/wordprocessingDrawing" xmlns:wp="http://schemas.openxmlformats.org/drawingml/2006/wordprocessingDrawing" xmlns:w10="urn:schemas-microsoft-com:office:word" xmlns:w="http://schemas.openxmlformats.org/wordprocessingml/2006/main" xmlns:w14="http://schemas.microsoft.com/office/word/2010/wordml" xmlns:w15="http://schemas.microsoft.com/office/word/2012/wordml" xmlns:w16cex="http://schemas.microsoft.com/office/word/2018/wordml/cex" xmlns:w16cid="http://schemas.microsoft.com/office/word/2016/wordml/cid" xmlns:w16="http://schemas.microsoft.com/office/word/2018/wordml" xmlns:w16sdtdh="http://schemas.microsoft.com/office/word/2020/wordml/sdtdatahash" xmlns:w16se="http://schemas.microsoft.com/office/word/2015/wordml/symex" xmlns:wpg="http://schemas.microsoft.com/office/word/2010/wordprocessingGroup" xmlns:wpi="http://schemas.microsoft.com/office/word/2010/wordprocessingInk" xmlns:wne="http://schemas.microsoft.com/office/word/2006/wordml" xmlns:wps="http://schemas.microsoft.com/office/word/2010/wordprocessingShape" mc:Ignorable="w14 w15 w16se w16cid w16 w16cex w16sdtdh wp14">
+<w:document xmlns:wpc="http://schemas.microsoft.com/office/word/2010/wordprocessingCanvas" xmlns:cx="http://schemas.microsoft.com/office/drawing/2014/chartex" xmlns:cx1="http://schemas.microsoft.com/office/drawing/2015/9/8/chartex" xmlns:cx2="http://schemas.microsoft.com/office/drawing/2015/10/21/chartex" xmlns:cx3="http://schemas.microsoft.com/office/drawing/2016/5/9/chartex" xmlns:cx4="http://schemas.microsoft.com/office/drawing/2016/5/10/chartex" xmlns:cx5="http://schemas.microsoft.com/office/drawing/2016/5/11/chartex" xmlns:cx6="http://schemas.microsoft.com/office/drawing/2016/5/12/chartex" xmlns:cx7="http://schemas.microsoft.com/office/drawing/2016/5/13/chartex" xmlns:cx8="http://schemas.microsoft.com/office/drawing/2016/5/14/chartex" xmlns:mc="http://schemas.openxmlformats.org/markup-compatibility/2006" xmlns:aink="http://schemas.microsoft.com/office/drawing/2016/ink" xmlns:am3d="http://schemas.microsoft.com/office/drawing/2017/model3d" xmlns:o="urn:schemas-microsoft-com:office:office" xmlns:oel="http://schemas.microsoft.com/office/2019/extlst" xmlns:r="http://schemas.openxmlformats.org/officeDocument/2006/relationships" xmlns:m="http://schemas.openxmlformats.org/officeDocument/2006/math" xmlns:v="urn:schemas-microsoft-com:vml" xmlns:wp14="http://schemas.microsoft.com/office/word/2010/wordprocessingDrawing" xmlns:wp="http://schemas.openxmlformats.org/drawingml/2006/wordprocessingDrawing" xmlns:w10="urn:schemas-microsoft-com:office:word" xmlns:w="http://schemas.openxmlformats.org/wordprocessingml/2006/main" xmlns:w14="http://schemas.microsoft.com/office/word/2010/wordml" xmlns:w15="http://schemas.microsoft.com/office/word/2012/wordml" xmlns:w16cex="http://schemas.microsoft.com/office/word/2018/wordml/cex" xmlns:w16cid="http://schemas.microsoft.com/office/word/2016/wordml/cid" xmlns:w16="http://schemas.microsoft.com/office/word/2018/wordml" xmlns:w16du="http://schemas.microsoft.com/office/word/2023/wordml/word16du" xmlns:w16sdtdh="http://schemas.microsoft.com/office/word/2020/wordml/sdtdatahash" xmlns:w16se="http://schemas.microsoft.com/office/word/2015/wordml/symex" xmlns:wpg="http://schemas.microsoft.com/office/word/2010/wordprocessingGroup" xmlns:wpi="http://schemas.microsoft.com/office/word/2010/wordprocessingInk" xmlns:wne="http://schemas.microsoft.com/office/word/2006/wordml" xmlns:wps="http://schemas.microsoft.com/office/word/2010/wordprocessingShape" mc:Ignorable="w14 w15 w16se w16cid w16 w16cex w16sdtdh wp14">
   <w:body>
     <w:p>
       <w:pPr>
@@ -53,7 +53,7 @@
     <w:p/>
     <w:p>
       <w:pPr>
-        <w:pStyle w:val="ListParagraph"/>
+        <w:pStyle w:val="Prrafodelista"/>
         <w:numPr>
           <w:ilvl w:val="0"/>
           <w:numId w:val="1"/>
@@ -95,7 +95,7 @@
     </w:p>
     <w:p>
       <w:pPr>
-        <w:pStyle w:val="ListParagraph"/>
+        <w:pStyle w:val="Prrafodelista"/>
         <w:numPr>
           <w:ilvl w:val="0"/>
           <w:numId w:val="1"/>
@@ -137,7 +137,7 @@
     </w:p>
     <w:p>
       <w:pPr>
-        <w:pStyle w:val="ListParagraph"/>
+        <w:pStyle w:val="Prrafodelista"/>
         <w:numPr>
           <w:ilvl w:val="0"/>
           <w:numId w:val="5"/>
@@ -157,7 +157,7 @@
     </w:p>
     <w:p>
       <w:pPr>
-        <w:pStyle w:val="ListParagraph"/>
+        <w:pStyle w:val="Prrafodelista"/>
         <w:numPr>
           <w:ilvl w:val="0"/>
           <w:numId w:val="5"/>
@@ -182,7 +182,7 @@
     </w:p>
     <w:p>
       <w:pPr>
-        <w:pStyle w:val="ListParagraph"/>
+        <w:pStyle w:val="Prrafodelista"/>
         <w:numPr>
           <w:ilvl w:val="0"/>
           <w:numId w:val="1"/>
@@ -236,7 +236,7 @@
     </w:p>
     <w:p>
       <w:pPr>
-        <w:pStyle w:val="ListParagraph"/>
+        <w:pStyle w:val="Prrafodelista"/>
         <w:numPr>
           <w:ilvl w:val="0"/>
           <w:numId w:val="1"/>
@@ -342,7 +342,7 @@
     </w:p>
     <w:p>
       <w:pPr>
-        <w:pStyle w:val="ListParagraph"/>
+        <w:pStyle w:val="Prrafodelista"/>
         <w:numPr>
           <w:ilvl w:val="0"/>
           <w:numId w:val="1"/>
@@ -440,7 +440,7 @@
     </w:p>
     <w:p>
       <w:pPr>
-        <w:pStyle w:val="ListParagraph"/>
+        <w:pStyle w:val="Prrafodelista"/>
         <w:numPr>
           <w:ilvl w:val="0"/>
           <w:numId w:val="1"/>
@@ -537,7 +537,7 @@
     </w:p>
     <w:p>
       <w:pPr>
-        <w:pStyle w:val="ListParagraph"/>
+        <w:pStyle w:val="Prrafodelista"/>
         <w:numPr>
           <w:ilvl w:val="0"/>
           <w:numId w:val="1"/>
@@ -594,7 +594,7 @@
     </w:p>
     <w:p>
       <w:pPr>
-        <w:pStyle w:val="ListParagraph"/>
+        <w:pStyle w:val="Prrafodelista"/>
         <w:numPr>
           <w:ilvl w:val="0"/>
           <w:numId w:val="1"/>
@@ -650,7 +650,7 @@
     </w:p>
     <w:p>
       <w:pPr>
-        <w:pStyle w:val="ListParagraph"/>
+        <w:pStyle w:val="Prrafodelista"/>
         <w:numPr>
           <w:ilvl w:val="0"/>
           <w:numId w:val="1"/>
@@ -692,7 +692,7 @@
     </w:p>
     <w:p>
       <w:pPr>
-        <w:pStyle w:val="ListParagraph"/>
+        <w:pStyle w:val="Prrafodelista"/>
         <w:numPr>
           <w:ilvl w:val="0"/>
           <w:numId w:val="4"/>
@@ -710,7 +710,7 @@
     </w:p>
     <w:p>
       <w:pPr>
-        <w:pStyle w:val="ListParagraph"/>
+        <w:pStyle w:val="Prrafodelista"/>
         <w:numPr>
           <w:ilvl w:val="0"/>
           <w:numId w:val="4"/>
@@ -728,7 +728,7 @@
     </w:p>
     <w:p>
       <w:pPr>
-        <w:pStyle w:val="ListParagraph"/>
+        <w:pStyle w:val="Prrafodelista"/>
         <w:numPr>
           <w:ilvl w:val="0"/>
           <w:numId w:val="4"/>
@@ -833,7 +833,7 @@
     </w:p>
     <w:p>
       <w:pPr>
-        <w:pStyle w:val="ListParagraph"/>
+        <w:pStyle w:val="Prrafodelista"/>
         <w:numPr>
           <w:ilvl w:val="0"/>
           <w:numId w:val="1"/>
@@ -868,6 +868,7 @@
       <w:r>
         <w:rPr>
           <w:rFonts w:ascii="Times New Roman" w:hAnsi="Times New Roman" w:cs="Times New Roman"/>
+          <w:noProof/>
         </w:rPr>
         <w:lastRenderedPageBreak/>
         <w:drawing>
@@ -923,7 +924,7 @@
     </w:p>
     <w:p>
       <w:pPr>
-        <w:pStyle w:val="ListParagraph"/>
+        <w:pStyle w:val="Prrafodelista"/>
         <w:numPr>
           <w:ilvl w:val="0"/>
           <w:numId w:val="1"/>
@@ -976,6 +977,21 @@
         </w:rPr>
         <w:t>:</w:t>
       </w:r>
+      <w:r>
+        <w:rPr>
+          <w:rFonts w:ascii="Times New Roman" w:hAnsi="Times New Roman" w:cs="Times New Roman"/>
+        </w:rPr>
+        <w:t xml:space="preserve"> </w:t>
+      </w:r>
+      <w:hyperlink r:id="rId10" w:history="1">
+        <w:r>
+          <w:rPr>
+            <w:rStyle w:val="Hipervnculo"/>
+            <w:rFonts w:ascii="Times New Roman" w:hAnsi="Times New Roman" w:cs="Times New Roman"/>
+          </w:rPr>
+          <w:t>https://github.com/chemiya/PR-20-HealthAdvisor</w:t>
+        </w:r>
+      </w:hyperlink>
     </w:p>
     <w:p>
       <w:pPr>
@@ -1004,10 +1020,33 @@
         </w:rPr>
         <w:t>:</w:t>
       </w:r>
-    </w:p>
-    <w:p>
-      <w:pPr>
-        <w:pStyle w:val="ListParagraph"/>
+      <w:r>
+        <w:rPr>
+          <w:rFonts w:ascii="Times New Roman" w:hAnsi="Times New Roman" w:cs="Times New Roman"/>
+        </w:rPr>
+        <w:t xml:space="preserve"> </w:t>
+      </w:r>
+      <w:hyperlink r:id="rId11" w:history="1">
+        <w:r>
+          <w:rPr>
+            <w:rStyle w:val="Hipervnculo"/>
+            <w:rFonts w:ascii="Times New Roman" w:hAnsi="Times New Roman" w:cs="Times New Roman"/>
+          </w:rPr>
+          <w:t>https://youtu.be/9C9VPvQC8CE</w:t>
+        </w:r>
+      </w:hyperlink>
+    </w:p>
+    <w:p>
+      <w:pPr>
+        <w:ind w:left="708"/>
+        <w:rPr>
+          <w:rFonts w:ascii="Times New Roman" w:hAnsi="Times New Roman" w:cs="Times New Roman"/>
+        </w:rPr>
+      </w:pPr>
+    </w:p>
+    <w:p>
+      <w:pPr>
+        <w:pStyle w:val="Prrafodelista"/>
         <w:numPr>
           <w:ilvl w:val="0"/>
           <w:numId w:val="1"/>
@@ -1097,7 +1136,7 @@
 </file>
 
 <file path=word/numbering.xml><?xml version="1.0" encoding="utf-8"?>
-<w:numbering xmlns:wpc="http://schemas.microsoft.com/office/word/2010/wordprocessingCanvas" xmlns:cx="http://schemas.microsoft.com/office/drawing/2014/chartex" xmlns:cx1="http://schemas.microsoft.com/office/drawing/2015/9/8/chartex" xmlns:cx2="http://schemas.microsoft.com/office/drawing/2015/10/21/chartex" xmlns:cx3="http://schemas.microsoft.com/office/drawing/2016/5/9/chartex" xmlns:cx4="http://schemas.microsoft.com/office/drawing/2016/5/10/chartex" xmlns:cx5="http://schemas.microsoft.com/office/drawing/2016/5/11/chartex" xmlns:cx6="http://schemas.microsoft.com/office/drawing/2016/5/12/chartex" xmlns:cx7="http://schemas.microsoft.com/office/drawing/2016/5/13/chartex" xmlns:cx8="http://schemas.microsoft.com/office/drawing/2016/5/14/chartex" xmlns:mc="http://schemas.openxmlformats.org/markup-compatibility/2006" xmlns:aink="http://schemas.microsoft.com/office/drawing/2016/ink" xmlns:am3d="http://schemas.microsoft.com/office/drawing/2017/model3d" xmlns:o="urn:schemas-microsoft-com:office:office" xmlns:oel="http://schemas.microsoft.com/office/2019/extlst" xmlns:r="http://schemas.openxmlformats.org/officeDocument/2006/relationships" xmlns:m="http://schemas.openxmlformats.org/officeDocument/2006/math" xmlns:v="urn:schemas-microsoft-com:vml" xmlns:wp14="http://schemas.microsoft.com/office/word/2010/wordprocessingDrawing" xmlns:wp="http://schemas.openxmlformats.org/drawingml/2006/wordprocessingDrawing" xmlns:w10="urn:schemas-microsoft-com:office:word" xmlns:w="http://schemas.openxmlformats.org/wordprocessingml/2006/main" xmlns:w14="http://schemas.microsoft.com/office/word/2010/wordml" xmlns:w15="http://schemas.microsoft.com/office/word/2012/wordml" xmlns:w16cex="http://schemas.microsoft.com/office/word/2018/wordml/cex" xmlns:w16cid="http://schemas.microsoft.com/office/word/2016/wordml/cid" xmlns:w16="http://schemas.microsoft.com/office/word/2018/wordml" xmlns:w16sdtdh="http://schemas.microsoft.com/office/word/2020/wordml/sdtdatahash" xmlns:w16se="http://schemas.microsoft.com/office/word/2015/wordml/symex" xmlns:wpg="http://schemas.microsoft.com/office/word/2010/wordprocessingGroup" xmlns:wpi="http://schemas.microsoft.com/office/word/2010/wordprocessingInk" xmlns:wne="http://schemas.microsoft.com/office/word/2006/wordml" xmlns:wps="http://schemas.microsoft.com/office/word/2010/wordprocessingShape" mc:Ignorable="w14 w15 w16se w16cid w16 w16cex w16sdtdh wp14">
+<w:numbering xmlns:wpc="http://schemas.microsoft.com/office/word/2010/wordprocessingCanvas" xmlns:cx="http://schemas.microsoft.com/office/drawing/2014/chartex" xmlns:cx1="http://schemas.microsoft.com/office/drawing/2015/9/8/chartex" xmlns:cx2="http://schemas.microsoft.com/office/drawing/2015/10/21/chartex" xmlns:cx3="http://schemas.microsoft.com/office/drawing/2016/5/9/chartex" xmlns:cx4="http://schemas.microsoft.com/office/drawing/2016/5/10/chartex" xmlns:cx5="http://schemas.microsoft.com/office/drawing/2016/5/11/chartex" xmlns:cx6="http://schemas.microsoft.com/office/drawing/2016/5/12/chartex" xmlns:cx7="http://schemas.microsoft.com/office/drawing/2016/5/13/chartex" xmlns:cx8="http://schemas.microsoft.com/office/drawing/2016/5/14/chartex" xmlns:mc="http://schemas.openxmlformats.org/markup-compatibility/2006" xmlns:aink="http://schemas.microsoft.com/office/drawing/2016/ink" xmlns:am3d="http://schemas.microsoft.com/office/drawing/2017/model3d" xmlns:o="urn:schemas-microsoft-com:office:office" xmlns:oel="http://schemas.microsoft.com/office/2019/extlst" xmlns:r="http://schemas.openxmlformats.org/officeDocument/2006/relationships" xmlns:m="http://schemas.openxmlformats.org/officeDocument/2006/math" xmlns:v="urn:schemas-microsoft-com:vml" xmlns:wp14="http://schemas.microsoft.com/office/word/2010/wordprocessingDrawing" xmlns:wp="http://schemas.openxmlformats.org/drawingml/2006/wordprocessingDrawing" xmlns:w10="urn:schemas-microsoft-com:office:word" xmlns:w="http://schemas.openxmlformats.org/wordprocessingml/2006/main" xmlns:w14="http://schemas.microsoft.com/office/word/2010/wordml" xmlns:w15="http://schemas.microsoft.com/office/word/2012/wordml" xmlns:w16cex="http://schemas.microsoft.com/office/word/2018/wordml/cex" xmlns:w16cid="http://schemas.microsoft.com/office/word/2016/wordml/cid" xmlns:w16="http://schemas.microsoft.com/office/word/2018/wordml" xmlns:w16du="http://schemas.microsoft.com/office/word/2023/wordml/word16du" xmlns:w16sdtdh="http://schemas.microsoft.com/office/word/2020/wordml/sdtdatahash" xmlns:w16se="http://schemas.microsoft.com/office/word/2015/wordml/symex" xmlns:wpg="http://schemas.microsoft.com/office/word/2010/wordprocessingGroup" xmlns:wpi="http://schemas.microsoft.com/office/word/2010/wordprocessingInk" xmlns:wne="http://schemas.microsoft.com/office/word/2006/wordml" xmlns:wps="http://schemas.microsoft.com/office/word/2010/wordprocessingShape" mc:Ignorable="w14 w15 w16se w16cid w16 w16cex w16sdtdh wp14">
   <w:abstractNum w:abstractNumId="0" w15:restartNumberingAfterBreak="0">
     <w:nsid w:val="18DA0C95"/>
     <w:multiLevelType w:val="hybridMultilevel"/>
@@ -1973,13 +2012,13 @@
       <w:spacing w:line="256" w:lineRule="auto"/>
     </w:pPr>
   </w:style>
-  <w:style w:type="character" w:default="1" w:styleId="DefaultParagraphFont">
+  <w:style w:type="character" w:default="1" w:styleId="Fuentedeprrafopredeter">
     <w:name w:val="Default Paragraph Font"/>
     <w:uiPriority w:val="1"/>
     <w:semiHidden/>
     <w:unhideWhenUsed/>
   </w:style>
-  <w:style w:type="table" w:default="1" w:styleId="TableNormal">
+  <w:style w:type="table" w:default="1" w:styleId="Tablanormal">
     <w:name w:val="Normal Table"/>
     <w:uiPriority w:val="99"/>
     <w:semiHidden/>
@@ -1994,13 +2033,13 @@
       </w:tblCellMar>
     </w:tblPr>
   </w:style>
-  <w:style w:type="numbering" w:default="1" w:styleId="NoList">
+  <w:style w:type="numbering" w:default="1" w:styleId="Sinlista">
     <w:name w:val="No List"/>
     <w:uiPriority w:val="99"/>
     <w:semiHidden/>
     <w:unhideWhenUsed/>
   </w:style>
-  <w:style w:type="paragraph" w:styleId="ListParagraph">
+  <w:style w:type="paragraph" w:styleId="Prrafodelista">
     <w:name w:val="List Paragraph"/>
     <w:basedOn w:val="Normal"/>
     <w:uiPriority w:val="34"/>
@@ -2010,6 +2049,29 @@
       <w:ind w:left="720"/>
       <w:contextualSpacing/>
     </w:pPr>
+  </w:style>
+  <w:style w:type="character" w:styleId="Hipervnculo">
+    <w:name w:val="Hyperlink"/>
+    <w:basedOn w:val="Fuentedeprrafopredeter"/>
+    <w:uiPriority w:val="99"/>
+    <w:unhideWhenUsed/>
+    <w:rsid w:val="006741E2"/>
+    <w:rPr>
+      <w:color w:val="0563C1" w:themeColor="hyperlink"/>
+      <w:u w:val="single"/>
+    </w:rPr>
+  </w:style>
+  <w:style w:type="character" w:styleId="Mencinsinresolver">
+    <w:name w:val="Unresolved Mention"/>
+    <w:basedOn w:val="Fuentedeprrafopredeter"/>
+    <w:uiPriority w:val="99"/>
+    <w:semiHidden/>
+    <w:unhideWhenUsed/>
+    <w:rsid w:val="006741E2"/>
+    <w:rPr>
+      <w:color w:val="605E5C"/>
+      <w:shd w:val="clear" w:color="auto" w:fill="E1DFDD"/>
+    </w:rPr>
   </w:style>
 </w:styles>
 </file>

</xml_diff>